<commit_message>
nmv 12 02 2022
</commit_message>
<xml_diff>
--- a/TS Jatai Ghanam Project/TS 1.8/TS 1.8 Jatai Baraha Input.docx
+++ b/TS Jatai Ghanam Project/TS 1.8/TS 1.8 Jatai Baraha Input.docx
@@ -1,6 +1,6 @@
 
 <file path=word/document.xml><?xml version="1.0" encoding="utf-8"?>
-<w:document xmlns:wpc="http://schemas.microsoft.com/office/word/2010/wordprocessingCanvas" xmlns:cx="http://schemas.microsoft.com/office/drawing/2014/chartex" xmlns:cx1="http://schemas.microsoft.com/office/drawing/2015/9/8/chartex" xmlns:cx2="http://schemas.microsoft.com/office/drawing/2015/10/21/chartex" xmlns:cx3="http://schemas.microsoft.com/office/drawing/2016/5/9/chartex" xmlns:cx4="http://schemas.microsoft.com/office/drawing/2016/5/10/chartex" xmlns:cx5="http://schemas.microsoft.com/office/drawing/2016/5/11/chartex" xmlns:cx6="http://schemas.microsoft.com/office/drawing/2016/5/12/chartex" xmlns:cx7="http://schemas.microsoft.com/office/drawing/2016/5/13/chartex" xmlns:cx8="http://schemas.microsoft.com/office/drawing/2016/5/14/chartex" xmlns:mc="http://schemas.openxmlformats.org/markup-compatibility/2006" xmlns:aink="http://schemas.microsoft.com/office/drawing/2016/ink" xmlns:am3d="http://schemas.microsoft.com/office/drawing/2017/model3d" xmlns:o="urn:schemas-microsoft-com:office:office" xmlns:r="http://schemas.openxmlformats.org/officeDocument/2006/relationships" xmlns:m="http://schemas.openxmlformats.org/officeDocument/2006/math" xmlns:v="urn:schemas-microsoft-com:vml" xmlns:wp14="http://schemas.microsoft.com/office/word/2010/wordprocessingDrawing" xmlns:wp="http://schemas.openxmlformats.org/drawingml/2006/wordprocessingDrawing" xmlns:w10="urn:schemas-microsoft-com:office:word" xmlns:w="http://schemas.openxmlformats.org/wordprocessingml/2006/main" xmlns:w14="http://schemas.microsoft.com/office/word/2010/wordml" xmlns:w15="http://schemas.microsoft.com/office/word/2012/wordml" xmlns:w16cex="http://schemas.microsoft.com/office/word/2018/wordml/cex" xmlns:w16cid="http://schemas.microsoft.com/office/word/2016/wordml/cid" xmlns:w16="http://schemas.microsoft.com/office/word/2018/wordml" xmlns:w16sdtdh="http://schemas.microsoft.com/office/word/2020/wordml/sdtdatahash" xmlns:w16se="http://schemas.microsoft.com/office/word/2015/wordml/symex" xmlns:wpg="http://schemas.microsoft.com/office/word/2010/wordprocessingGroup" xmlns:wpi="http://schemas.microsoft.com/office/word/2010/wordprocessingInk" xmlns:wne="http://schemas.microsoft.com/office/word/2006/wordml" xmlns:wps="http://schemas.microsoft.com/office/word/2010/wordprocessingShape" mc:Ignorable="w14 w15 w16se w16cid w16 w16cex w16sdtdh wp14">
+<w:document xmlns:wpc="http://schemas.microsoft.com/office/word/2010/wordprocessingCanvas" xmlns:cx="http://schemas.microsoft.com/office/drawing/2014/chartex" xmlns:cx1="http://schemas.microsoft.com/office/drawing/2015/9/8/chartex" xmlns:mc="http://schemas.openxmlformats.org/markup-compatibility/2006" xmlns:o="urn:schemas-microsoft-com:office:office" xmlns:r="http://schemas.openxmlformats.org/officeDocument/2006/relationships" xmlns:m="http://schemas.openxmlformats.org/officeDocument/2006/math" xmlns:v="urn:schemas-microsoft-com:vml" xmlns:wp14="http://schemas.microsoft.com/office/word/2010/wordprocessingDrawing" xmlns:wp="http://schemas.openxmlformats.org/drawingml/2006/wordprocessingDrawing" xmlns:w10="urn:schemas-microsoft-com:office:word" xmlns:w="http://schemas.openxmlformats.org/wordprocessingml/2006/main" xmlns:w14="http://schemas.microsoft.com/office/word/2010/wordml" xmlns:w15="http://schemas.microsoft.com/office/word/2012/wordml" xmlns:w16se="http://schemas.microsoft.com/office/word/2015/wordml/symex" xmlns:wpg="http://schemas.microsoft.com/office/word/2010/wordprocessingGroup" xmlns:wpi="http://schemas.microsoft.com/office/word/2010/wordprocessingInk" xmlns:wne="http://schemas.microsoft.com/office/word/2006/wordml" xmlns:wps="http://schemas.microsoft.com/office/word/2010/wordprocessingShape" mc:Ignorable="w14 w15 w16se wp14">
   <w:body>
     <w:p>
       <w:r>
@@ -204,12 +204,28 @@
       </w:r>
       <w:r>
         <w:tab/>
-        <w:t>1.8.1.1(12)-  tam | naiqrq.Ruqtam |</w:t>
-      </w:r>
-    </w:p>
-    <w:p>
-      <w:r>
-        <w:t xml:space="preserve">tannai#r.Ruqtannai#r.Ruqtam tam tannai#r.Ruqtam | </w:t>
+        <w:t xml:space="preserve">1.8.1.1(12)-  tam | </w:t>
+      </w:r>
+      <w:proofErr w:type="gramStart"/>
+      <w:r>
+        <w:t>naiqrq.Ruqtam</w:t>
+      </w:r>
+      <w:proofErr w:type="gramEnd"/>
+      <w:r>
+        <w:t xml:space="preserve"> |</w:t>
+      </w:r>
+    </w:p>
+    <w:p>
+      <w:r>
+        <w:t>tannai#</w:t>
+      </w:r>
+      <w:proofErr w:type="gramStart"/>
+      <w:r>
+        <w:t>r.Ruqtannai</w:t>
+      </w:r>
+      <w:proofErr w:type="gramEnd"/>
+      <w:r>
+        <w:t xml:space="preserve">#r.Ruqtam tam tannai#r.Ruqtam | </w:t>
       </w:r>
     </w:p>
     <w:p>
@@ -218,12 +234,25 @@
       </w:r>
       <w:r>
         <w:tab/>
-        <w:t>1.8.1.1(13)-  naiqrq.Ruqtam | eka#kapAlam |</w:t>
-      </w:r>
-    </w:p>
-    <w:p>
-      <w:r>
-        <w:t xml:space="preserve">naiqrq.Ruqta-meka#kapAlaq-meka#kapAlannair.Ruqtannai#r.Ruqta-meka#kapAlam | </w:t>
+        <w:t xml:space="preserve">1.8.1.1(13)-  </w:t>
+      </w:r>
+      <w:proofErr w:type="gramStart"/>
+      <w:r>
+        <w:t>naiqrq.Ruqtam</w:t>
+      </w:r>
+      <w:proofErr w:type="gramEnd"/>
+      <w:r>
+        <w:t xml:space="preserve"> | eka#kapAlam |</w:t>
+      </w:r>
+    </w:p>
+    <w:p>
+      <w:proofErr w:type="gramStart"/>
+      <w:r>
+        <w:t>naiqrq.Ruqta</w:t>
+      </w:r>
+      <w:proofErr w:type="gramEnd"/>
+      <w:r>
+        <w:t xml:space="preserve">-meka#kapAlaq-meka#kapAlannair.Ruqtannai#r.Ruqta-meka#kapAlam | </w:t>
       </w:r>
     </w:p>
     <w:p>
@@ -232,12 +261,25 @@
       </w:r>
       <w:r>
         <w:tab/>
-        <w:t>1.8.1.1(13)-  naiqrq.Ruqtam |</w:t>
-      </w:r>
-    </w:p>
-    <w:p>
-      <w:r>
-        <w:t xml:space="preserve">naiqr.qRuqtamiti# naiH - Ruqtam | </w:t>
+        <w:t xml:space="preserve">1.8.1.1(13)-  </w:t>
+      </w:r>
+      <w:proofErr w:type="gramStart"/>
+      <w:r>
+        <w:t>naiqrq.Ruqtam</w:t>
+      </w:r>
+      <w:proofErr w:type="gramEnd"/>
+      <w:r>
+        <w:t xml:space="preserve"> |</w:t>
+      </w:r>
+    </w:p>
+    <w:p>
+      <w:proofErr w:type="gramStart"/>
+      <w:r>
+        <w:t>naiqr.qRuqtamiti</w:t>
+      </w:r>
+      <w:proofErr w:type="gramEnd"/>
+      <w:r>
+        <w:t xml:space="preserve"># naiH - Ruqtam | </w:t>
       </w:r>
     </w:p>
     <w:p>
@@ -443,12 +485,28 @@
       </w:r>
       <w:r>
         <w:tab/>
-        <w:t>1.8.1.1(25)-  teq | niqrq.Ruqteq |</w:t>
-      </w:r>
-    </w:p>
-    <w:p>
-      <w:r>
-        <w:t xml:space="preserve">teq niqrq.Ruqteq niqrq.Ruqteq teq teq niqrq.Ruqteq | </w:t>
+        <w:t xml:space="preserve">1.8.1.1(25)-  teq | </w:t>
+      </w:r>
+      <w:proofErr w:type="gramStart"/>
+      <w:r>
+        <w:t>niqrq.Ruqteq</w:t>
+      </w:r>
+      <w:proofErr w:type="gramEnd"/>
+      <w:r>
+        <w:t xml:space="preserve"> |</w:t>
+      </w:r>
+    </w:p>
+    <w:p>
+      <w:r>
+        <w:t xml:space="preserve">teq </w:t>
+      </w:r>
+      <w:proofErr w:type="gramStart"/>
+      <w:r>
+        <w:t>niqrq.Ruqteq</w:t>
+      </w:r>
+      <w:proofErr w:type="gramEnd"/>
+      <w:r>
+        <w:t xml:space="preserve"> niqrq.Ruqteq teq teq niqrq.Ruqteq | </w:t>
       </w:r>
     </w:p>
     <w:p>
@@ -457,12 +515,25 @@
       </w:r>
       <w:r>
         <w:tab/>
-        <w:t>1.8.1.1(26)-  niqrq.Ruqteq | BAqgaH |</w:t>
-      </w:r>
-    </w:p>
-    <w:p>
-      <w:r>
-        <w:t xml:space="preserve">niqrq.Ruqteq BAqgo BAqgo ni#r.Rute nir.Rute BAqgaH | </w:t>
+        <w:t xml:space="preserve">1.8.1.1(26)-  </w:t>
+      </w:r>
+      <w:proofErr w:type="gramStart"/>
+      <w:r>
+        <w:t>niqrq.Ruqteq</w:t>
+      </w:r>
+      <w:proofErr w:type="gramEnd"/>
+      <w:r>
+        <w:t xml:space="preserve"> | BAqgaH |</w:t>
+      </w:r>
+    </w:p>
+    <w:p>
+      <w:proofErr w:type="gramStart"/>
+      <w:r>
+        <w:t>niqrq.Ruqteq</w:t>
+      </w:r>
+      <w:proofErr w:type="gramEnd"/>
+      <w:r>
+        <w:t xml:space="preserve"> BAqgo BAqgo ni#r.Rute nir.Rute BAqgaH | </w:t>
       </w:r>
     </w:p>
     <w:p>
@@ -471,12 +542,25 @@
       </w:r>
       <w:r>
         <w:tab/>
-        <w:t>1.8.1.1(26)-  niqrq.Ruqteq |</w:t>
-      </w:r>
-    </w:p>
-    <w:p>
-      <w:r>
-        <w:t xml:space="preserve">niqrq.Ruqtaq iti# niH - Ruqteq | </w:t>
+        <w:t xml:space="preserve">1.8.1.1(26)-  </w:t>
+      </w:r>
+      <w:proofErr w:type="gramStart"/>
+      <w:r>
+        <w:t>niqrq.Ruqteq</w:t>
+      </w:r>
+      <w:proofErr w:type="gramEnd"/>
+      <w:r>
+        <w:t xml:space="preserve"> |</w:t>
+      </w:r>
+    </w:p>
+    <w:p>
+      <w:proofErr w:type="gramStart"/>
+      <w:r>
+        <w:t>niqrq.Ruqtaq</w:t>
+      </w:r>
+      <w:proofErr w:type="gramEnd"/>
+      <w:r>
+        <w:t xml:space="preserve"> iti# niH - Ruqteq | </w:t>
       </w:r>
     </w:p>
     <w:p>
@@ -2036,7 +2120,19 @@
     </w:p>
     <w:p>
       <w:r>
-        <w:t xml:space="preserve">mo su No# naqH su mo mo su Na#H | </w:t>
+        <w:t xml:space="preserve">mo </w:t>
+      </w:r>
+      <w:r>
+        <w:t>ShU</w:t>
+      </w:r>
+      <w:r>
+        <w:t xml:space="preserve"> No# naqH su mo mo </w:t>
+      </w:r>
+      <w:r>
+        <w:t>ShU</w:t>
+      </w:r>
+      <w:r>
+        <w:t xml:space="preserve"> Na#H | </w:t>
       </w:r>
     </w:p>
     <w:p>
@@ -2486,7 +2582,21 @@
     </w:p>
     <w:p>
       <w:r>
-        <w:t xml:space="preserve">yadaqryeq &amp;rye# yad yadaqrye$ | </w:t>
+        <w:t>yadaqrye</w:t>
+      </w:r>
+      <w:r>
+        <w:t>$(1</w:t>
+      </w:r>
+      <w:proofErr w:type="gramStart"/>
+      <w:r>
+        <w:t>q)</w:t>
+      </w:r>
+      <w:r>
+        <w:t>&amp;</w:t>
+      </w:r>
+      <w:proofErr w:type="gramEnd"/>
+      <w:r>
+        <w:t xml:space="preserve">rye# yad yadaqrye$ | </w:t>
       </w:r>
     </w:p>
     <w:p>
@@ -2500,7 +2610,35 @@
     </w:p>
     <w:p>
       <w:r>
-        <w:t xml:space="preserve">aqryaq enaq enoq &amp;rye$ &amp;ryaq ena#H | </w:t>
+        <w:t>aqrya</w:t>
+      </w:r>
+      <w:r>
+        <w:t>#</w:t>
+      </w:r>
+      <w:r>
+        <w:t xml:space="preserve"> enaq enoq &amp;rye$</w:t>
+      </w:r>
+      <w:bookmarkStart w:id="0" w:name="_GoBack"/>
+      <w:bookmarkEnd w:id="0"/>
+      <w:r>
+        <w:t>(1</w:t>
+      </w:r>
+      <w:proofErr w:type="gramStart"/>
+      <w:r>
+        <w:t>q)</w:t>
+      </w:r>
+      <w:r>
+        <w:t>&amp;</w:t>
+      </w:r>
+      <w:proofErr w:type="gramEnd"/>
+      <w:r>
+        <w:t>rya</w:t>
+      </w:r>
+      <w:r>
+        <w:t>#</w:t>
+      </w:r>
+      <w:r>
+        <w:t xml:space="preserve"> ena#H | </w:t>
       </w:r>
     </w:p>
     <w:p>
@@ -4378,12 +4516,28 @@
       </w:r>
       <w:r>
         <w:tab/>
-        <w:t>1.8.5.1(7)-  piqtRuBya#H | baqrq.hiqShadBya#H | (GS1.8-6)</w:t>
-      </w:r>
-    </w:p>
-    <w:p>
-      <w:r>
-        <w:t xml:space="preserve">piqtRuByo# bar.hiqShadByo# bar.hiqShadBya#H piqtRuBya#H piqtRuByo# bar.hiqShadBya#H | </w:t>
+        <w:t xml:space="preserve">1.8.5.1(7)-  piqtRuBya#H | </w:t>
+      </w:r>
+      <w:proofErr w:type="gramStart"/>
+      <w:r>
+        <w:t>baqrq.hiqShadBya</w:t>
+      </w:r>
+      <w:proofErr w:type="gramEnd"/>
+      <w:r>
+        <w:t>#H | (GS1.8-6)</w:t>
+      </w:r>
+    </w:p>
+    <w:p>
+      <w:r>
+        <w:t xml:space="preserve">piqtRuByo# </w:t>
+      </w:r>
+      <w:proofErr w:type="gramStart"/>
+      <w:r>
+        <w:t>bar.hiqShadByo</w:t>
+      </w:r>
+      <w:proofErr w:type="gramEnd"/>
+      <w:r>
+        <w:t xml:space="preserve"># bar.hiqShadBya#H piqtRuBya#H piqtRuByo# bar.hiqShadBya#H | </w:t>
       </w:r>
     </w:p>
     <w:p>
@@ -4406,12 +4560,25 @@
       </w:r>
       <w:r>
         <w:tab/>
-        <w:t>1.8.5.1(8)-  baqrq.hiqShadBya#H | dhAqnAH | (GS1.8-6)</w:t>
-      </w:r>
-    </w:p>
-    <w:p>
-      <w:r>
-        <w:t xml:space="preserve">baqrq.hiqShadByo# dhAqnA dhAqnA ba#r.hiqShadByo# bar.hiqShadByo# dhAqnAH | </w:t>
+        <w:t xml:space="preserve">1.8.5.1(8)-  </w:t>
+      </w:r>
+      <w:proofErr w:type="gramStart"/>
+      <w:r>
+        <w:t>baqrq.hiqShadBya</w:t>
+      </w:r>
+      <w:proofErr w:type="gramEnd"/>
+      <w:r>
+        <w:t>#H | dhAqnAH | (GS1.8-6)</w:t>
+      </w:r>
+    </w:p>
+    <w:p>
+      <w:proofErr w:type="gramStart"/>
+      <w:r>
+        <w:t>baqrq.hiqShadByo</w:t>
+      </w:r>
+      <w:proofErr w:type="gramEnd"/>
+      <w:r>
+        <w:t xml:space="preserve"># dhAqnA dhAqnA ba#r.hiqShadByo# bar.hiqShadByo# dhAqnAH | </w:t>
       </w:r>
     </w:p>
     <w:p>
@@ -4420,12 +4587,25 @@
       </w:r>
       <w:r>
         <w:tab/>
-        <w:t>1.8.5.1(8)-  baqrq.hiqShadBya#H | (GS1.8-6)</w:t>
-      </w:r>
-    </w:p>
-    <w:p>
-      <w:r>
-        <w:t xml:space="preserve">baqr.qhiqShadByaq iti# bar.hiqShad - ByaqH | </w:t>
+        <w:t xml:space="preserve">1.8.5.1(8)-  </w:t>
+      </w:r>
+      <w:proofErr w:type="gramStart"/>
+      <w:r>
+        <w:t>baqrq.hiqShadBya</w:t>
+      </w:r>
+      <w:proofErr w:type="gramEnd"/>
+      <w:r>
+        <w:t>#H | (GS1.8-6)</w:t>
+      </w:r>
+    </w:p>
+    <w:p>
+      <w:proofErr w:type="gramStart"/>
+      <w:r>
+        <w:t>baqr.qhiqShadByaq</w:t>
+      </w:r>
+      <w:proofErr w:type="gramEnd"/>
+      <w:r>
+        <w:t xml:space="preserve"> iti# bar.hiqShad - ByaqH | </w:t>
       </w:r>
     </w:p>
     <w:p>
@@ -10902,7 +11082,15 @@
     </w:p>
     <w:p>
       <w:r>
-        <w:t xml:space="preserve">bAqrq.haqspaqtyam caqrum caqrum bA#r.haspaqtyam bA#r.haspaqtyam caqrum | </w:t>
+        <w:t>bAqrq.haqspaqtyam caqrum caqrum bA#</w:t>
+      </w:r>
+      <w:proofErr w:type="gramStart"/>
+      <w:r>
+        <w:t>r.haspaqtyam</w:t>
+      </w:r>
+      <w:proofErr w:type="gramEnd"/>
+      <w:r>
+        <w:t xml:space="preserve"> bA#r.haspaqtyam caqrum | </w:t>
       </w:r>
     </w:p>
     <w:p>
@@ -11192,12 +11380,28 @@
       </w:r>
       <w:r>
         <w:tab/>
-        <w:t>1.8.9.1(20)-  dakShi#NA | naiqrq.Ruqtam | (GS1.8-13)</w:t>
-      </w:r>
-    </w:p>
-    <w:p>
-      <w:r>
-        <w:t xml:space="preserve">dakShi#NA nair.Ruqtannai#r.Ruqtam dakShi#NAq dakShi#NA nair.Ruqtam | </w:t>
+        <w:t xml:space="preserve">1.8.9.1(20)-  dakShi#NA | </w:t>
+      </w:r>
+      <w:proofErr w:type="gramStart"/>
+      <w:r>
+        <w:t>naiqrq.Ruqtam</w:t>
+      </w:r>
+      <w:proofErr w:type="gramEnd"/>
+      <w:r>
+        <w:t xml:space="preserve"> | (GS1.8-13)</w:t>
+      </w:r>
+    </w:p>
+    <w:p>
+      <w:r>
+        <w:t xml:space="preserve">dakShi#NA </w:t>
+      </w:r>
+      <w:proofErr w:type="gramStart"/>
+      <w:r>
+        <w:t>nair.Ruqtannai</w:t>
+      </w:r>
+      <w:proofErr w:type="gramEnd"/>
+      <w:r>
+        <w:t xml:space="preserve">#r.Ruqtam dakShi#NAq dakShi#NA nair.Ruqtam | </w:t>
       </w:r>
     </w:p>
     <w:p>
@@ -11206,12 +11410,25 @@
       </w:r>
       <w:r>
         <w:tab/>
-        <w:t>1.8.9.1(21)-  naiqrq.Ruqtam | caqrum | (GS1.8-13)</w:t>
-      </w:r>
-    </w:p>
-    <w:p>
-      <w:r>
-        <w:t xml:space="preserve">naiqrq.Ruqtam caqrum caqrunnai#r.Ruqtannai#r.Ruqtam caqrum | </w:t>
+        <w:t xml:space="preserve">1.8.9.1(21)-  </w:t>
+      </w:r>
+      <w:proofErr w:type="gramStart"/>
+      <w:r>
+        <w:t>naiqrq.Ruqtam</w:t>
+      </w:r>
+      <w:proofErr w:type="gramEnd"/>
+      <w:r>
+        <w:t xml:space="preserve"> | caqrum | (GS1.8-13)</w:t>
+      </w:r>
+    </w:p>
+    <w:p>
+      <w:proofErr w:type="gramStart"/>
+      <w:r>
+        <w:t>naiqrq.Ruqtam</w:t>
+      </w:r>
+      <w:proofErr w:type="gramEnd"/>
+      <w:r>
+        <w:t xml:space="preserve"> caqrum caqrunnai#r.Ruqtannai#r.Ruqtam caqrum | </w:t>
       </w:r>
     </w:p>
     <w:p>
@@ -11220,12 +11437,25 @@
       </w:r>
       <w:r>
         <w:tab/>
-        <w:t>1.8.9.1(21)-  naiqrq.Ruqtam | (GS1.8-13)</w:t>
-      </w:r>
-    </w:p>
-    <w:p>
-      <w:r>
-        <w:t xml:space="preserve">naiqrq.Ruqtamiti# naiH - Ruqtam | </w:t>
+        <w:t xml:space="preserve">1.8.9.1(21)-  </w:t>
+      </w:r>
+      <w:proofErr w:type="gramStart"/>
+      <w:r>
+        <w:t>naiqrq.Ruqtam</w:t>
+      </w:r>
+      <w:proofErr w:type="gramEnd"/>
+      <w:r>
+        <w:t xml:space="preserve"> | (GS1.8-13)</w:t>
+      </w:r>
+    </w:p>
+    <w:p>
+      <w:proofErr w:type="gramStart"/>
+      <w:r>
+        <w:t>naiqrq.Ruqtamiti</w:t>
+      </w:r>
+      <w:proofErr w:type="gramEnd"/>
+      <w:r>
+        <w:t xml:space="preserve"># naiH - Ruqtam | </w:t>
       </w:r>
     </w:p>
     <w:p>
@@ -12912,7 +13142,15 @@
     </w:p>
     <w:p>
       <w:r>
-        <w:t xml:space="preserve">paya#si bAr.haspaqtyo bA#r.haspaqtyaH paya#siq paya#si bAr.haspaqtyaH | </w:t>
+        <w:t>paya#si bAr.haspaqtyo bA#</w:t>
+      </w:r>
+      <w:proofErr w:type="gramStart"/>
+      <w:r>
+        <w:t>r.haspaqtyaH</w:t>
+      </w:r>
+      <w:proofErr w:type="gramEnd"/>
+      <w:r>
+        <w:t xml:space="preserve"> paya#siq paya#si bAr.haspaqtyaH | </w:t>
       </w:r>
     </w:p>
     <w:p>
@@ -12926,7 +13164,15 @@
     </w:p>
     <w:p>
       <w:r>
-        <w:t xml:space="preserve">bAqrq.haqspaqtyo ye ye bA#r.haspaqtyo bA#r.haspaqtyo ye | </w:t>
+        <w:t>bAqrq.haqspaqtyo ye ye bA#</w:t>
+      </w:r>
+      <w:proofErr w:type="gramStart"/>
+      <w:r>
+        <w:t>r.haspaqtyo</w:t>
+      </w:r>
+      <w:proofErr w:type="gramEnd"/>
+      <w:r>
+        <w:t xml:space="preserve"> bA#r.haspaqtyo ye | </w:t>
       </w:r>
     </w:p>
     <w:p>
@@ -13061,12 +13307,28 @@
       </w:r>
       <w:r>
         <w:tab/>
-        <w:t>1.8.9.3(25)-  svaqyaqndiqnam | baqrq.hiH |</w:t>
-      </w:r>
-    </w:p>
-    <w:p>
-      <w:r>
-        <w:t xml:space="preserve">svaqyaqndiqnam baqrq.hir baqrq.hiH sva#yandiqna(gg) sva#yandiqnam baqrq.hiH | </w:t>
+        <w:t xml:space="preserve">1.8.9.3(25)-  svaqyaqndiqnam | </w:t>
+      </w:r>
+      <w:proofErr w:type="gramStart"/>
+      <w:r>
+        <w:t>baqrq.hiH</w:t>
+      </w:r>
+      <w:proofErr w:type="gramEnd"/>
+      <w:r>
+        <w:t xml:space="preserve"> |</w:t>
+      </w:r>
+    </w:p>
+    <w:p>
+      <w:r>
+        <w:t xml:space="preserve">svaqyaqndiqnam baqrq.hir </w:t>
+      </w:r>
+      <w:proofErr w:type="gramStart"/>
+      <w:r>
+        <w:t>baqrq.hiH</w:t>
+      </w:r>
+      <w:proofErr w:type="gramEnd"/>
+      <w:r>
+        <w:t xml:space="preserve"> sva#yandiqna(gg) sva#yandiqnam baqrq.hiH | </w:t>
       </w:r>
     </w:p>
     <w:p>
@@ -13089,12 +13351,25 @@
       </w:r>
       <w:r>
         <w:tab/>
-        <w:t>1.8.9.3(26)-  baqrq.hiH | svaqyaqMkRuqtaH |</w:t>
-      </w:r>
-    </w:p>
-    <w:p>
-      <w:r>
-        <w:t xml:space="preserve">baqrq.hiH sva#yaMkRuqtaH sva#yaMkRuqto baqrq.hir baqrq.hiH sva#yaMkRuqtaH | </w:t>
+        <w:t xml:space="preserve">1.8.9.3(26)-  </w:t>
+      </w:r>
+      <w:proofErr w:type="gramStart"/>
+      <w:r>
+        <w:t>baqrq.hiH</w:t>
+      </w:r>
+      <w:proofErr w:type="gramEnd"/>
+      <w:r>
+        <w:t xml:space="preserve"> | svaqyaqMkRuqtaH |</w:t>
+      </w:r>
+    </w:p>
+    <w:p>
+      <w:proofErr w:type="gramStart"/>
+      <w:r>
+        <w:t>baqrq.hiH</w:t>
+      </w:r>
+      <w:proofErr w:type="gramEnd"/>
+      <w:r>
+        <w:t xml:space="preserve"> sva#yaMkRuqtaH sva#yaMkRuqto baqrq.hir baqrq.hiH sva#yaMkRuqtaH | </w:t>
       </w:r>
     </w:p>
     <w:p>
@@ -15048,7 +15323,13 @@
     </w:p>
     <w:p>
       <w:r>
-        <w:t xml:space="preserve">naq AqnaqDAqnaqN noq naq AqnaqT | </w:t>
+        <w:t xml:space="preserve">naq AqnaqDAqnaqN </w:t>
+      </w:r>
+      <w:r>
+        <w:t>N</w:t>
+      </w:r>
+      <w:r>
+        <w:t xml:space="preserve">oq naq AqnaqT | </w:t>
       </w:r>
     </w:p>
     <w:p>
@@ -15989,7 +16270,37 @@
     </w:p>
     <w:p>
       <w:r>
-        <w:t xml:space="preserve">aqByaShi#~jcaqn yABiqr yABi#raqByaShi#~jcan-naqByaShi#~jcaqn yABi#H | </w:t>
+        <w:t>aqByaShi#~jcaqn</w:t>
+      </w:r>
+      <w:r>
+        <w:t>q.</w:t>
+      </w:r>
+      <w:r>
+        <w:t xml:space="preserve"> yABiqr yABi#raqByaShi#~jcan-naqByaShi#~jcaqn</w:t>
+      </w:r>
+      <w:r>
+        <w:t>q.</w:t>
+      </w:r>
+      <w:r>
+        <w:rPr>
+          <w:rFonts w:cs="Arial"/>
+          <w:color w:val="000000"/>
+          <w:sz w:val="32"/>
+          <w:szCs w:val="32"/>
+        </w:rPr>
+        <w:t xml:space="preserve"> </w:t>
+      </w:r>
+      <w:r>
+        <w:rPr>
+          <w:rFonts w:cs="Arial"/>
+          <w:color w:val="000000"/>
+          <w:sz w:val="32"/>
+          <w:szCs w:val="32"/>
+        </w:rPr>
+        <w:t>1.8.13.2(21)</w:t>
+      </w:r>
+      <w:r>
+        <w:t xml:space="preserve"> yABi#H | </w:t>
       </w:r>
     </w:p>
     <w:p>
@@ -16129,12 +16440,12 @@
     </w:p>
     <w:p>
       <w:r>
+        <w:lastRenderedPageBreak/>
         <w:t xml:space="preserve">rAqShTram da#tta datta rAqShTra(gm) rAqShTram da#tta | </w:t>
       </w:r>
     </w:p>
     <w:p>
       <w:r>
-        <w:lastRenderedPageBreak/>
         <w:t>67)</w:t>
       </w:r>
       <w:r>
@@ -19782,7 +20093,10 @@
     </w:p>
     <w:p>
       <w:r>
-        <w:t xml:space="preserve">sAma#nIq iti# sAma#nI | </w:t>
+        <w:t>sAma#nIq itiq</w:t>
+      </w:r>
+      <w:r>
+        <w:t xml:space="preserve"> sAma#nI | </w:t>
       </w:r>
     </w:p>
     <w:p>
@@ -19834,12 +20148,30 @@
       </w:r>
       <w:r>
         <w:tab/>
-        <w:t>1.8.13.2(25)-  dravi#Nam | IqdRu~g |</w:t>
-      </w:r>
-    </w:p>
-    <w:p>
-      <w:r>
-        <w:t xml:space="preserve">dravi#Na-mIqdRu~g IqdRu~g dravi#Naqm dravi#Na-mIqdRu~g | </w:t>
+        <w:t>1.8.13.2(25)-  dravi#Nam | IqdRu~g</w:t>
+      </w:r>
+      <w:r>
+        <w:t>~g</w:t>
+      </w:r>
+      <w:r>
+        <w:t xml:space="preserve"> |</w:t>
+      </w:r>
+    </w:p>
+    <w:p>
+      <w:r>
+        <w:t>dravi#Na-mIqdRu</w:t>
+      </w:r>
+      <w:r>
+        <w:t xml:space="preserve"> </w:t>
+      </w:r>
+      <w:r>
+        <w:t>~gIqdRu~g dravi#Naqm dravi#Na-mIqdRu~g</w:t>
+      </w:r>
+      <w:r>
+        <w:t>~g</w:t>
+      </w:r>
+      <w:r>
+        <w:t xml:space="preserve"> | </w:t>
       </w:r>
     </w:p>
     <w:p>
@@ -19848,12 +20180,24 @@
       </w:r>
       <w:r>
         <w:tab/>
-        <w:t>1.8.13.2(26)-  IqdRu~g | caq | (GS1.8-22)</w:t>
-      </w:r>
-    </w:p>
-    <w:p>
-      <w:r>
-        <w:t xml:space="preserve">IqdRu~g ca# ceqdRu~g IqdRu~g ca# | </w:t>
+        <w:t>1.8.13.2(26)-  IqdRu~g</w:t>
+      </w:r>
+      <w:r>
+        <w:t>~g</w:t>
+      </w:r>
+      <w:r>
+        <w:t xml:space="preserve"> | caq | (GS1.8-22)</w:t>
+      </w:r>
+    </w:p>
+    <w:p>
+      <w:r>
+        <w:t>IqdRu~g ca# ceqdRu</w:t>
+      </w:r>
+      <w:r>
+        <w:t xml:space="preserve"> </w:t>
+      </w:r>
+      <w:r>
+        <w:t xml:space="preserve">~gIqdRu~g ca# | </w:t>
       </w:r>
     </w:p>
     <w:p>
@@ -19862,12 +20206,24 @@
       </w:r>
       <w:r>
         <w:tab/>
-        <w:t>1.8.13.2(27)-  caq | aqnyAqdRu~g | (GS1.8-22)</w:t>
-      </w:r>
-    </w:p>
-    <w:p>
-      <w:r>
-        <w:t xml:space="preserve">cAqnyAqdRu~g~g a#nyAqdRu~g ca# cAnyAqdRu~g | </w:t>
+        <w:t>1.8.13.2(27)-  caq | aqnyAqdRu~g</w:t>
+      </w:r>
+      <w:r>
+        <w:t>~g</w:t>
+      </w:r>
+      <w:r>
+        <w:t xml:space="preserve"> | (GS1.8-22)</w:t>
+      </w:r>
+    </w:p>
+    <w:p>
+      <w:r>
+        <w:t>cAqnyAqdRu~g</w:t>
+      </w:r>
+      <w:r>
+        <w:t xml:space="preserve"> </w:t>
+      </w:r>
+      <w:r>
+        <w:t xml:space="preserve">~ga#nyAqdRu~g ca# cAnyAqdRu~g | </w:t>
       </w:r>
     </w:p>
     <w:p>
@@ -19876,12 +20232,24 @@
       </w:r>
       <w:r>
         <w:tab/>
-        <w:t>1.8.13.2(28)-  aqnyAqdRu~g | caq | (GS1.8-22)</w:t>
-      </w:r>
-    </w:p>
-    <w:p>
-      <w:r>
-        <w:t xml:space="preserve">aqnyAqdRu~g ca# cAnyAqdRu~g~g a#nyAqdRu~g ca# | </w:t>
+        <w:t>1.8.13.2(28)-  aqnyAqdRu~g</w:t>
+      </w:r>
+      <w:r>
+        <w:t>~g</w:t>
+      </w:r>
+      <w:r>
+        <w:t xml:space="preserve"> | caq | (GS1.8-22)</w:t>
+      </w:r>
+    </w:p>
+    <w:p>
+      <w:r>
+        <w:t>aqnyAqdRu~g ca# cAnyAqdRu~g</w:t>
+      </w:r>
+      <w:r>
+        <w:t xml:space="preserve"> </w:t>
+      </w:r>
+      <w:r>
+        <w:t xml:space="preserve">~ga#nyAqdRu~g ca# | </w:t>
       </w:r>
     </w:p>
     <w:p>
@@ -19890,12 +20258,30 @@
       </w:r>
       <w:r>
         <w:tab/>
-        <w:t>1.8.13.2(29)-  caq | eqtAqdRu~g | (GS1.8-22)</w:t>
-      </w:r>
-    </w:p>
-    <w:p>
-      <w:r>
-        <w:t xml:space="preserve">caiqtAqdRu~g e#tAqdRu~g ca# caitAqdRu~g | </w:t>
+        <w:t>1.8.13.2(29)-  caq | eqtAqdRu~g</w:t>
+      </w:r>
+      <w:r>
+        <w:t>~g</w:t>
+      </w:r>
+      <w:r>
+        <w:t xml:space="preserve"> | (GS1.8-22)</w:t>
+      </w:r>
+    </w:p>
+    <w:p>
+      <w:r>
+        <w:t>caiqtAqdRu</w:t>
+      </w:r>
+      <w:r>
+        <w:t xml:space="preserve"> </w:t>
+      </w:r>
+      <w:r>
+        <w:t>~ge#tAqdRu~g ca# caitAqdRu~g</w:t>
+      </w:r>
+      <w:r>
+        <w:t>~g</w:t>
+      </w:r>
+      <w:r>
+        <w:t xml:space="preserve"> | </w:t>
       </w:r>
     </w:p>
     <w:p>
@@ -19904,7 +20290,13 @@
       </w:r>
       <w:r>
         <w:tab/>
-        <w:t>1.8.13.2(30)-  eqtAqdRu~g | caq | (GS1.8-22)</w:t>
+        <w:t>1.8.13.2(30)-  eqtAqdRu~g</w:t>
+      </w:r>
+      <w:r>
+        <w:t>~g</w:t>
+      </w:r>
+      <w:r>
+        <w:t xml:space="preserve"> | caq | (GS1.8-22)</w:t>
       </w:r>
     </w:p>
     <w:p>
@@ -19923,7 +20315,7 @@
     </w:p>
     <w:p>
       <w:r>
-        <w:t xml:space="preserve">caq praqtiqdRu~g~g pra#tiqdRu~g~g ca# ca pratiqdRu~g~g | </w:t>
+        <w:t xml:space="preserve">caq praqtiqdRu~g pra#tiqdRu~g ca# ca pratiqdRu~g~g | </w:t>
       </w:r>
     </w:p>
     <w:p>
@@ -19937,7 +20329,7 @@
     </w:p>
     <w:p>
       <w:r>
-        <w:t xml:space="preserve">praqtiqdRu~g~g ca# ca pratiqdRu~g~g pra#tiqdRu~g~g ca# | </w:t>
+        <w:t xml:space="preserve">praqtiqdRu~g ca# ca pratiqdRu~g pra#tiqdRu~g ca# | </w:t>
       </w:r>
     </w:p>
     <w:p>
@@ -23772,7 +24164,7 @@
     </w:p>
     <w:p>
       <w:r>
-        <w:t xml:space="preserve">dheqhiq yu~g~g yu~g~g dhe#hi dhehiq yu~g~g | </w:t>
+        <w:t xml:space="preserve">dheqhiq yu~g yu~g dhe#hi dhehiq yu~g~g | </w:t>
       </w:r>
     </w:p>
     <w:p>
@@ -23786,7 +24178,19 @@
     </w:p>
     <w:p>
       <w:r>
-        <w:t xml:space="preserve">yu~g~g~g a#syasiq yu~g~g yu~g~g~g a#si | </w:t>
+        <w:t>yu~g</w:t>
+      </w:r>
+      <w:r>
+        <w:t xml:space="preserve"> </w:t>
+      </w:r>
+      <w:r>
+        <w:t>~ga#syasiq yu~g yu~g</w:t>
+      </w:r>
+      <w:r>
+        <w:t xml:space="preserve"> </w:t>
+      </w:r>
+      <w:r>
+        <w:t xml:space="preserve">~ga#si | </w:t>
       </w:r>
     </w:p>
     <w:p>
@@ -24975,12 +25379,28 @@
       </w:r>
       <w:r>
         <w:tab/>
-        <w:t>1.8.16.1(34)-  suqkratu#H | brahmA(3)n |</w:t>
-      </w:r>
-    </w:p>
-    <w:p>
-      <w:r>
-        <w:t xml:space="preserve">suqkratuqr brahmA(3)n brahmA(3)n thsuqkratu#H suqkratuqr brahmA(3)n | </w:t>
+        <w:t xml:space="preserve">1.8.16.1(34)-  suqkratu#H | </w:t>
+      </w:r>
+      <w:proofErr w:type="gramStart"/>
+      <w:r>
+        <w:t>brahmA(</w:t>
+      </w:r>
+      <w:proofErr w:type="gramEnd"/>
+      <w:r>
+        <w:t>3)n |</w:t>
+      </w:r>
+    </w:p>
+    <w:p>
+      <w:r>
+        <w:t xml:space="preserve">suqkratuqr </w:t>
+      </w:r>
+      <w:proofErr w:type="gramStart"/>
+      <w:r>
+        <w:t>brahmA(</w:t>
+      </w:r>
+      <w:proofErr w:type="gramEnd"/>
+      <w:r>
+        <w:t xml:space="preserve">3)n brahmA(3)n thsuqkratu#H suqkratuqr brahmA(3)n | </w:t>
       </w:r>
     </w:p>
     <w:p>
@@ -25003,12 +25423,25 @@
       </w:r>
       <w:r>
         <w:tab/>
-        <w:t>1.8.16.1(35)-  brahmA(3)n | tvam |</w:t>
-      </w:r>
-    </w:p>
-    <w:p>
-      <w:r>
-        <w:t xml:space="preserve">brahmA(3)n tvam tvam brahmA(3)n brahmA(3)n tvam | </w:t>
+        <w:t xml:space="preserve">1.8.16.1(35)-  </w:t>
+      </w:r>
+      <w:proofErr w:type="gramStart"/>
+      <w:r>
+        <w:t>brahmA(</w:t>
+      </w:r>
+      <w:proofErr w:type="gramEnd"/>
+      <w:r>
+        <w:t>3)n | tvam |</w:t>
+      </w:r>
+    </w:p>
+    <w:p>
+      <w:proofErr w:type="gramStart"/>
+      <w:r>
+        <w:t>brahmA(</w:t>
+      </w:r>
+      <w:proofErr w:type="gramEnd"/>
+      <w:r>
+        <w:t xml:space="preserve">3)n tvam tvam brahmA(3)n brahmA(3)n tvam | </w:t>
       </w:r>
     </w:p>
     <w:p>
@@ -25102,12 +25535,28 @@
       </w:r>
       <w:r>
         <w:tab/>
-        <w:t>1.8.16.1(42)-  saqtyasa#vaH | brahmA(3)n |</w:t>
-      </w:r>
-    </w:p>
-    <w:p>
-      <w:r>
-        <w:t xml:space="preserve">saqtyasa#voq brahmA(3)n brahmA(3)n thsaqtyasa#vaH saqtyasa#voq brahmA(3)n | </w:t>
+        <w:t xml:space="preserve">1.8.16.1(42)-  saqtyasa#vaH | </w:t>
+      </w:r>
+      <w:proofErr w:type="gramStart"/>
+      <w:r>
+        <w:t>brahmA(</w:t>
+      </w:r>
+      <w:proofErr w:type="gramEnd"/>
+      <w:r>
+        <w:t>3)n |</w:t>
+      </w:r>
+    </w:p>
+    <w:p>
+      <w:r>
+        <w:t xml:space="preserve">saqtyasa#voq </w:t>
+      </w:r>
+      <w:proofErr w:type="gramStart"/>
+      <w:r>
+        <w:t>brahmA(</w:t>
+      </w:r>
+      <w:proofErr w:type="gramEnd"/>
+      <w:r>
+        <w:t xml:space="preserve">3)n brahmA(3)n thsaqtyasa#vaH saqtyasa#voq brahmA(3)n | </w:t>
       </w:r>
     </w:p>
     <w:p>
@@ -25130,12 +25579,25 @@
       </w:r>
       <w:r>
         <w:tab/>
-        <w:t>1.8.16.1(43)-  brahmA(3)n | tvam |</w:t>
-      </w:r>
-    </w:p>
-    <w:p>
-      <w:r>
-        <w:t xml:space="preserve">brahmA(3)n tvam tvam brahmA(3)n brahmA(3)n tvam | </w:t>
+        <w:t xml:space="preserve">1.8.16.1(43)-  </w:t>
+      </w:r>
+      <w:proofErr w:type="gramStart"/>
+      <w:r>
+        <w:t>brahmA(</w:t>
+      </w:r>
+      <w:proofErr w:type="gramEnd"/>
+      <w:r>
+        <w:t>3)n | tvam |</w:t>
+      </w:r>
+    </w:p>
+    <w:p>
+      <w:proofErr w:type="gramStart"/>
+      <w:r>
+        <w:t>brahmA(</w:t>
+      </w:r>
+      <w:proofErr w:type="gramEnd"/>
+      <w:r>
+        <w:t xml:space="preserve">3)n tvam tvam brahmA(3)n brahmA(3)n tvam | </w:t>
       </w:r>
     </w:p>
     <w:p>
@@ -25228,12 +25690,28 @@
       </w:r>
       <w:r>
         <w:tab/>
-        <w:t>1.8.16.1(50)-  saqtyaujA$H | brahmA(3)n |</w:t>
-      </w:r>
-    </w:p>
-    <w:p>
-      <w:r>
-        <w:t xml:space="preserve">saqtyaujAq brahmA(3)n brahmA(3)n thsaqtyaujA$H saqtyaujAq brahmA(3)n | </w:t>
+        <w:t xml:space="preserve">1.8.16.1(50)-  saqtyaujA$H | </w:t>
+      </w:r>
+      <w:proofErr w:type="gramStart"/>
+      <w:r>
+        <w:t>brahmA(</w:t>
+      </w:r>
+      <w:proofErr w:type="gramEnd"/>
+      <w:r>
+        <w:t>3)n |</w:t>
+      </w:r>
+    </w:p>
+    <w:p>
+      <w:r>
+        <w:t xml:space="preserve">saqtyaujAq </w:t>
+      </w:r>
+      <w:proofErr w:type="gramStart"/>
+      <w:r>
+        <w:t>brahmA(</w:t>
+      </w:r>
+      <w:proofErr w:type="gramEnd"/>
+      <w:r>
+        <w:t xml:space="preserve">3)n brahmA(3)n thsaqtyaujA$H saqtyaujAq brahmA(3)n | </w:t>
       </w:r>
     </w:p>
     <w:p>
@@ -25256,12 +25734,25 @@
       </w:r>
       <w:r>
         <w:tab/>
-        <w:t>1.8.16.2(1)-  brahmA(3)n | tvam |</w:t>
-      </w:r>
-    </w:p>
-    <w:p>
-      <w:r>
-        <w:t xml:space="preserve">brahmA(3)n tvam tvam brahmA(3)n brahmA(3)n tvam | </w:t>
+        <w:t xml:space="preserve">1.8.16.2(1)-  </w:t>
+      </w:r>
+      <w:proofErr w:type="gramStart"/>
+      <w:r>
+        <w:t>brahmA(</w:t>
+      </w:r>
+      <w:proofErr w:type="gramEnd"/>
+      <w:r>
+        <w:t>3)n | tvam |</w:t>
+      </w:r>
+    </w:p>
+    <w:p>
+      <w:proofErr w:type="gramStart"/>
+      <w:r>
+        <w:t>brahmA(</w:t>
+      </w:r>
+      <w:proofErr w:type="gramEnd"/>
+      <w:r>
+        <w:t xml:space="preserve">3)n tvam tvam brahmA(3)n brahmA(3)n tvam | </w:t>
       </w:r>
     </w:p>
     <w:p>
@@ -25355,12 +25846,28 @@
       </w:r>
       <w:r>
         <w:tab/>
-        <w:t>1.8.16.2(8)-  suqSeva#H | brahmA(3)n |</w:t>
-      </w:r>
-    </w:p>
-    <w:p>
-      <w:r>
-        <w:t xml:space="preserve">suqSevoq brahmA(3)n brahmA(3)n thsuqSeva#H suqSevoq brahmA(3)n | </w:t>
+        <w:t xml:space="preserve">1.8.16.2(8)-  suqSeva#H | </w:t>
+      </w:r>
+      <w:proofErr w:type="gramStart"/>
+      <w:r>
+        <w:t>brahmA(</w:t>
+      </w:r>
+      <w:proofErr w:type="gramEnd"/>
+      <w:r>
+        <w:t>3)n |</w:t>
+      </w:r>
+    </w:p>
+    <w:p>
+      <w:r>
+        <w:t xml:space="preserve">suqSevoq </w:t>
+      </w:r>
+      <w:proofErr w:type="gramStart"/>
+      <w:r>
+        <w:t>brahmA(</w:t>
+      </w:r>
+      <w:proofErr w:type="gramEnd"/>
+      <w:r>
+        <w:t xml:space="preserve">3)n brahmA(3)n thsuqSeva#H suqSevoq brahmA(3)n | </w:t>
       </w:r>
     </w:p>
     <w:p>
@@ -25383,12 +25890,25 @@
       </w:r>
       <w:r>
         <w:tab/>
-        <w:t>1.8.16.2(9)-  brahmA(3)n | tvam |</w:t>
-      </w:r>
-    </w:p>
-    <w:p>
-      <w:r>
-        <w:t xml:space="preserve">brahmA(3)n tvam tvam brahmA(3)n brahmA(3)n tvam | </w:t>
+        <w:t xml:space="preserve">1.8.16.2(9)-  </w:t>
+      </w:r>
+      <w:proofErr w:type="gramStart"/>
+      <w:r>
+        <w:t>brahmA(</w:t>
+      </w:r>
+      <w:proofErr w:type="gramEnd"/>
+      <w:r>
+        <w:t>3)n | tvam |</w:t>
+      </w:r>
+    </w:p>
+    <w:p>
+      <w:proofErr w:type="gramStart"/>
+      <w:r>
+        <w:t>brahmA(</w:t>
+      </w:r>
+      <w:proofErr w:type="gramEnd"/>
+      <w:r>
+        <w:t xml:space="preserve">3)n tvam tvam brahmA(3)n brahmA(3)n tvam | </w:t>
       </w:r>
     </w:p>
     <w:p>
@@ -25641,7 +26161,15 @@
     </w:p>
     <w:p>
       <w:r>
-        <w:t xml:space="preserve">aqBya#ya-maqya-maqByA$(1q)Bya#yam | </w:t>
+        <w:t>aqBya#ya-maqya-maqByA$(1</w:t>
+      </w:r>
+      <w:proofErr w:type="gramStart"/>
+      <w:r>
+        <w:t>q)Bya</w:t>
+      </w:r>
+      <w:proofErr w:type="gramEnd"/>
+      <w:r>
+        <w:t xml:space="preserve">#yam | </w:t>
       </w:r>
     </w:p>
     <w:p>
@@ -25678,12 +26206,28 @@
       </w:r>
       <w:r>
         <w:tab/>
-        <w:t>1.8.16.2(28)-  aqBUqt | suSloqkA~M(4) | (GS1.8-28)</w:t>
-      </w:r>
-    </w:p>
-    <w:p>
-      <w:r>
-        <w:t xml:space="preserve">aqBUqth suSloqkA~M(4) suSloqkA~M(4) a#BUdaBUqth suSloqkA~M(4) | </w:t>
+        <w:t>1.8.16.2(28)-  aqBUqt | suSloqkA~</w:t>
+      </w:r>
+      <w:proofErr w:type="gramStart"/>
+      <w:r>
+        <w:t>M(</w:t>
+      </w:r>
+      <w:proofErr w:type="gramEnd"/>
+      <w:r>
+        <w:t>4) | (GS1.8-28)</w:t>
+      </w:r>
+    </w:p>
+    <w:p>
+      <w:r>
+        <w:t>aqBUqth suSloqkA~</w:t>
+      </w:r>
+      <w:proofErr w:type="gramStart"/>
+      <w:r>
+        <w:t>M(</w:t>
+      </w:r>
+      <w:proofErr w:type="gramEnd"/>
+      <w:r>
+        <w:t xml:space="preserve">4) suSloqkA~M(4) a#BUdaBUqth suSloqkA~M(4) | </w:t>
       </w:r>
     </w:p>
     <w:p>
@@ -25692,12 +26236,28 @@
       </w:r>
       <w:r>
         <w:tab/>
-        <w:t>1.8.16.2(29)-  suSloqkA~M(4) | suma#~ggaqlA~M(4) | (GS1.8-28)</w:t>
-      </w:r>
-    </w:p>
-    <w:p>
-      <w:r>
-        <w:t xml:space="preserve">suSloqkA~M(4) suma~g#gaqlA~M(4) suma~g#gaqlA~M(4) suSloqkA~M(4) suSloqkA~M(4) suma~g#gaqlA~M(4) | </w:t>
+        <w:t>1.8.16.2(29)-  suSloqkA~</w:t>
+      </w:r>
+      <w:proofErr w:type="gramStart"/>
+      <w:r>
+        <w:t>M(</w:t>
+      </w:r>
+      <w:proofErr w:type="gramEnd"/>
+      <w:r>
+        <w:t>4) | suma#~ggaqlA~M(4) | (GS1.8-28)</w:t>
+      </w:r>
+    </w:p>
+    <w:p>
+      <w:r>
+        <w:t>suSloqkA~</w:t>
+      </w:r>
+      <w:proofErr w:type="gramStart"/>
+      <w:r>
+        <w:t>M(</w:t>
+      </w:r>
+      <w:proofErr w:type="gramEnd"/>
+      <w:r>
+        <w:t xml:space="preserve">4) suma~g#gaqlA~M(4) suma~g#gaqlA~M(4) suSloqkA~M(4) suSloqkA~M(4) suma~g#gaqlA~M(4) | </w:t>
       </w:r>
     </w:p>
     <w:p>
@@ -25706,12 +26266,28 @@
       </w:r>
       <w:r>
         <w:tab/>
-        <w:t>1.8.16.2(29)-  suSloqkA~M(4) | (GS1.8-28)</w:t>
-      </w:r>
-    </w:p>
-    <w:p>
-      <w:r>
-        <w:t xml:space="preserve">suSloqkA~M(4) itiq su - SloqkA~M(4) | </w:t>
+        <w:t>1.8.16.2(29)-  suSloqkA~</w:t>
+      </w:r>
+      <w:proofErr w:type="gramStart"/>
+      <w:r>
+        <w:t>M(</w:t>
+      </w:r>
+      <w:proofErr w:type="gramEnd"/>
+      <w:r>
+        <w:t>4) | (GS1.8-28)</w:t>
+      </w:r>
+    </w:p>
+    <w:p>
+      <w:r>
+        <w:t>suSloqkA~</w:t>
+      </w:r>
+      <w:proofErr w:type="gramStart"/>
+      <w:r>
+        <w:t>M(</w:t>
+      </w:r>
+      <w:proofErr w:type="gramEnd"/>
+      <w:r>
+        <w:t xml:space="preserve">4) itiq su - SloqkA~M(4) | </w:t>
       </w:r>
     </w:p>
     <w:p>
@@ -25720,12 +26296,28 @@
       </w:r>
       <w:r>
         <w:tab/>
-        <w:t>1.8.16.2(30)-  suma#~ggaqlA~M(4) | satya#rAqjA(3)n || (GS1.8-28)</w:t>
-      </w:r>
-    </w:p>
-    <w:p>
-      <w:r>
-        <w:t xml:space="preserve">suma~g#gaqlA~M(4) satya#rAqjA(3)n thsatya#rAqjA(3)n thsuma~g#gaqlA~M(4) suma~g#gaqlA~M(4) satya#rAqjA(3)n | </w:t>
+        <w:t>1.8.16.2(30)-  suma#~ggaqlA~</w:t>
+      </w:r>
+      <w:proofErr w:type="gramStart"/>
+      <w:r>
+        <w:t>M(</w:t>
+      </w:r>
+      <w:proofErr w:type="gramEnd"/>
+      <w:r>
+        <w:t>4) | satya#rAqjA(3)n || (GS1.8-28)</w:t>
+      </w:r>
+    </w:p>
+    <w:p>
+      <w:r>
+        <w:t>suma~g#gaqlA~</w:t>
+      </w:r>
+      <w:proofErr w:type="gramStart"/>
+      <w:r>
+        <w:t>M(</w:t>
+      </w:r>
+      <w:proofErr w:type="gramEnd"/>
+      <w:r>
+        <w:t xml:space="preserve">4) satya#rAqjA(3)n thsatya#rAqjA(3)n thsuma~g#gaqlA~M(4) suma~g#gaqlA~M(4) satya#rAqjA(3)n | </w:t>
       </w:r>
     </w:p>
     <w:p>
@@ -25734,12 +26326,28 @@
       </w:r>
       <w:r>
         <w:tab/>
-        <w:t>1.8.16.2(30)-  suma#~ggaqlA~M(4) | (GS1.8-28)</w:t>
-      </w:r>
-    </w:p>
-    <w:p>
-      <w:r>
-        <w:t xml:space="preserve">suma#~ggaqlA~M(4) itiq su - maq~ggaqlA~M(4) | </w:t>
+        <w:t>1.8.16.2(30)-  suma#~ggaqlA~</w:t>
+      </w:r>
+      <w:proofErr w:type="gramStart"/>
+      <w:r>
+        <w:t>M(</w:t>
+      </w:r>
+      <w:proofErr w:type="gramEnd"/>
+      <w:r>
+        <w:t>4) | (GS1.8-28)</w:t>
+      </w:r>
+    </w:p>
+    <w:p>
+      <w:r>
+        <w:t>suma#~ggaqlA~</w:t>
+      </w:r>
+      <w:proofErr w:type="gramStart"/>
+      <w:r>
+        <w:t>M(</w:t>
+      </w:r>
+      <w:proofErr w:type="gramEnd"/>
+      <w:r>
+        <w:t xml:space="preserve">4) itiq su - maq~ggaqlA~M(4) | </w:t>
       </w:r>
     </w:p>
     <w:p>
@@ -25748,12 +26356,28 @@
       </w:r>
       <w:r>
         <w:tab/>
-        <w:t>1.8.16.2(31)-  satya#rAqjA(3)n || (GS1.8-28)</w:t>
-      </w:r>
-    </w:p>
-    <w:p>
-      <w:r>
-        <w:t xml:space="preserve">satya#rAqjA(3)nitiq satya# - rAqjA(3)n | </w:t>
+        <w:t>1.8.16.2(31)-  satya#</w:t>
+      </w:r>
+      <w:proofErr w:type="gramStart"/>
+      <w:r>
+        <w:t>rAqjA(</w:t>
+      </w:r>
+      <w:proofErr w:type="gramEnd"/>
+      <w:r>
+        <w:t>3)n || (GS1.8-28)</w:t>
+      </w:r>
+    </w:p>
+    <w:p>
+      <w:r>
+        <w:t>satya#</w:t>
+      </w:r>
+      <w:proofErr w:type="gramStart"/>
+      <w:r>
+        <w:t>rAqjA(</w:t>
+      </w:r>
+      <w:proofErr w:type="gramEnd"/>
+      <w:r>
+        <w:t xml:space="preserve">3)nitiq satya# - rAqjA(3)n | </w:t>
       </w:r>
     </w:p>
     <w:p>
@@ -26189,7 +26813,15 @@
     </w:p>
     <w:p>
       <w:r>
-        <w:t xml:space="preserve">dakShi#NA bAr.haspaqtyam bA#r.haspaqtyam dakShi#NAq dakShi#NA bAr.haspaqtyam | </w:t>
+        <w:t>dakShi#NA bAr.haspaqtyam bA#</w:t>
+      </w:r>
+      <w:proofErr w:type="gramStart"/>
+      <w:r>
+        <w:t>r.haspaqtyam</w:t>
+      </w:r>
+      <w:proofErr w:type="gramEnd"/>
+      <w:r>
+        <w:t xml:space="preserve"> dakShi#NAq dakShi#NA bAr.haspaqtyam | </w:t>
       </w:r>
     </w:p>
     <w:p>
@@ -26203,7 +26835,15 @@
     </w:p>
     <w:p>
       <w:r>
-        <w:t xml:space="preserve">bAqrq.haqspaqtyam caqrum caqrum bA#r.haspaqtyam bA#r.haspaqtyam caqrum | </w:t>
+        <w:t>bAqrq.haqspaqtyam caqrum caqrum bA#</w:t>
+      </w:r>
+      <w:proofErr w:type="gramStart"/>
+      <w:r>
+        <w:t>r.haspaqtyam</w:t>
+      </w:r>
+      <w:proofErr w:type="gramEnd"/>
+      <w:r>
+        <w:t xml:space="preserve"> bA#r.haspaqtyam caqrum | </w:t>
       </w:r>
     </w:p>
     <w:p>
@@ -27158,7 +27798,15 @@
     </w:p>
     <w:p>
       <w:r>
-        <w:t xml:space="preserve">maiqtrAqvaqruqNAya# r.ShaqBa-mRu#ShaqBam mai$trAvaruqNAya# maitrAvaruqNAya# r.ShaqBam | </w:t>
+        <w:t xml:space="preserve">maiqtrAqvaqruqNAya# </w:t>
+      </w:r>
+      <w:proofErr w:type="gramStart"/>
+      <w:r>
+        <w:t>r.ShaqBa</w:t>
+      </w:r>
+      <w:proofErr w:type="gramEnd"/>
+      <w:r>
+        <w:t xml:space="preserve">-mRu#ShaqBam mai$trAvaruqNAya# maitrAvaruqNAya# r.ShaqBam | </w:t>
       </w:r>
     </w:p>
     <w:p>
@@ -27875,7 +28523,15 @@
     </w:p>
     <w:p>
       <w:r>
-        <w:t xml:space="preserve">dakShi#NA bAr.haspaqtyam bA#r.haspaqtyam dakShi#NAq dakShi#NA bAr.haspaqtyam | </w:t>
+        <w:t>dakShi#NA bAr.haspaqtyam bA#</w:t>
+      </w:r>
+      <w:proofErr w:type="gramStart"/>
+      <w:r>
+        <w:t>r.haspaqtyam</w:t>
+      </w:r>
+      <w:proofErr w:type="gramEnd"/>
+      <w:r>
+        <w:t xml:space="preserve"> dakShi#NAq dakShi#NA bAr.haspaqtyam | </w:t>
       </w:r>
     </w:p>
     <w:p>
@@ -27889,7 +28545,15 @@
     </w:p>
     <w:p>
       <w:r>
-        <w:t xml:space="preserve">bAqrq.haqspaqtyam caqrum caqrum bA#r.haspaqtyam bA#r.haspaqtyam caqrum | </w:t>
+        <w:t>bAqrq.haqspaqtyam caqrum caqrum bA#</w:t>
+      </w:r>
+      <w:proofErr w:type="gramStart"/>
+      <w:r>
+        <w:t>r.haspaqtyam</w:t>
+      </w:r>
+      <w:proofErr w:type="gramEnd"/>
+      <w:r>
+        <w:t xml:space="preserve"> bA#r.haspaqtyam caqrum | </w:t>
       </w:r>
     </w:p>
     <w:p>
@@ -27954,13 +28618,29 @@
       </w:r>
       <w:r>
         <w:tab/>
-        <w:t>1.8.19.1(24)-  AqdiqtyAm | maqlq.hAm |</w:t>
+        <w:t xml:space="preserve">1.8.19.1(24)-  AqdiqtyAm | </w:t>
+      </w:r>
+      <w:proofErr w:type="gramStart"/>
+      <w:r>
+        <w:t>maqlq.hAm</w:t>
+      </w:r>
+      <w:proofErr w:type="gramEnd"/>
+      <w:r>
+        <w:t xml:space="preserve"> |</w:t>
       </w:r>
     </w:p>
     <w:p>
       <w:r>
         <w:lastRenderedPageBreak/>
-        <w:t xml:space="preserve">AqdiqtyAm maqlq.hAm maqlq.hA-mA#diqtyA-mA#diqtyAm maqlq.hAm | </w:t>
+        <w:t xml:space="preserve">AqdiqtyAm </w:t>
+      </w:r>
+      <w:proofErr w:type="gramStart"/>
+      <w:r>
+        <w:t>maqlq.hAm</w:t>
+      </w:r>
+      <w:proofErr w:type="gramEnd"/>
+      <w:r>
+        <w:t xml:space="preserve"> maqlq.hA-mA#diqtyA-mA#diqtyAm maqlq.hAm | </w:t>
       </w:r>
     </w:p>
     <w:p>
@@ -27969,12 +28649,25 @@
       </w:r>
       <w:r>
         <w:tab/>
-        <w:t>1.8.19.1(25)-  maqlq.hAm | gaqrBiNI$m |</w:t>
-      </w:r>
-    </w:p>
-    <w:p>
-      <w:r>
-        <w:t xml:space="preserve">maqlq.hAm gaqrBiNI$m gaqrBiNI$m maqlq.hAm maqlq.hAm gaqrBiNI$m | </w:t>
+        <w:t xml:space="preserve">1.8.19.1(25)-  </w:t>
+      </w:r>
+      <w:proofErr w:type="gramStart"/>
+      <w:r>
+        <w:t>maqlq.hAm</w:t>
+      </w:r>
+      <w:proofErr w:type="gramEnd"/>
+      <w:r>
+        <w:t xml:space="preserve"> | gaqrBiNI$m |</w:t>
+      </w:r>
+    </w:p>
+    <w:p>
+      <w:proofErr w:type="gramStart"/>
+      <w:r>
+        <w:t>maqlq.hAm</w:t>
+      </w:r>
+      <w:proofErr w:type="gramEnd"/>
+      <w:r>
+        <w:t xml:space="preserve"> gaqrBiNI$m gaqrBiNI$m maqlq.hAm maqlq.hAm gaqrBiNI$m | </w:t>
       </w:r>
     </w:p>
     <w:p>
@@ -28508,7 +29201,15 @@
     </w:p>
     <w:p>
       <w:r>
-        <w:t xml:space="preserve">dvAda#SakapAlam bAr.haspaqtyam bA#r.haspaqtyam dvAda#SakapAlaqm dvAda#SakapAlam bAr.haspaqtyam | </w:t>
+        <w:t>dvAda#SakapAlam bAr.haspaqtyam bA#</w:t>
+      </w:r>
+      <w:proofErr w:type="gramStart"/>
+      <w:r>
+        <w:t>r.haspaqtyam</w:t>
+      </w:r>
+      <w:proofErr w:type="gramEnd"/>
+      <w:r>
+        <w:t xml:space="preserve"> dvAda#SakapAlaqm dvAda#SakapAlam bAr.haspaqtyam | </w:t>
       </w:r>
     </w:p>
     <w:p>
@@ -28536,7 +29237,15 @@
     </w:p>
     <w:p>
       <w:r>
-        <w:t xml:space="preserve">bAqrq.haqspaqtyam caqrum caqrum bA#r.haspaqtyam bA#r.haspaqtyam caqrum | </w:t>
+        <w:t>bAqrq.haqspaqtyam caqrum caqrum bA#</w:t>
+      </w:r>
+      <w:proofErr w:type="gramStart"/>
+      <w:r>
+        <w:t>r.haspaqtyam</w:t>
+      </w:r>
+      <w:proofErr w:type="gramEnd"/>
+      <w:r>
+        <w:t xml:space="preserve"> bA#r.haspaqtyam caqrum | </w:t>
       </w:r>
     </w:p>
     <w:p>
@@ -29444,12 +30153,24 @@
       </w:r>
       <w:r>
         <w:tab/>
-        <w:t>1.8.21.1(31)-  paqvitre#Na | praqtya~g |</w:t>
-      </w:r>
-    </w:p>
-    <w:p>
-      <w:r>
-        <w:t xml:space="preserve">paqvitre#Na praqtya~g praqtya~g paqvitre#Na paqvitre#Na praqtya~g | </w:t>
+        <w:t>1.8.21.1(31)-  paqvitre#Na | praqtya~g</w:t>
+      </w:r>
+      <w:r>
+        <w:t>~g</w:t>
+      </w:r>
+      <w:r>
+        <w:t xml:space="preserve"> |</w:t>
+      </w:r>
+    </w:p>
+    <w:p>
+      <w:r>
+        <w:t>paqvitre#Na praqtya~g praqtya~g paqvitre#Na paqvitre#Na praqtya~g</w:t>
+      </w:r>
+      <w:r>
+        <w:t>~g</w:t>
+      </w:r>
+      <w:r>
+        <w:t xml:space="preserve"> | </w:t>
       </w:r>
     </w:p>
     <w:p>
@@ -29458,12 +30179,30 @@
       </w:r>
       <w:r>
         <w:tab/>
-        <w:t>1.8.21.1(32)-  praqtya~g | soma#H | (GS1.8-29)</w:t>
-      </w:r>
-    </w:p>
-    <w:p>
-      <w:r>
-        <w:t xml:space="preserve">praqtya~gKomaqH soma#H praqtya~g praqtya~gKoma#H | </w:t>
+        <w:t>1.8.21.1(32)-  praqtya~g</w:t>
+      </w:r>
+      <w:r>
+        <w:t>~g</w:t>
+      </w:r>
+      <w:r>
+        <w:t xml:space="preserve"> | soma#H | (GS1.8-29)</w:t>
+      </w:r>
+    </w:p>
+    <w:p>
+      <w:r>
+        <w:t>praqtya~gK</w:t>
+      </w:r>
+      <w:r>
+        <w:t>s</w:t>
+      </w:r>
+      <w:r>
+        <w:t>omaqH soma#H praqtya~g praqtya~gK</w:t>
+      </w:r>
+      <w:r>
+        <w:t>s</w:t>
+      </w:r>
+      <w:r>
+        <w:t xml:space="preserve">oma#H | </w:t>
       </w:r>
     </w:p>
     <w:p>
@@ -29486,7 +30225,15 @@
       </w:r>
       <w:r>
         <w:tab/>
-        <w:t>1.8.21.1(34)-  ati#drutaH || (PS-11.17,GS1.8-29)</w:t>
+        <w:t>1.8.21.1(34)-  ati#drutaH || (PS-11.</w:t>
+      </w:r>
+      <w:proofErr w:type="gramStart"/>
+      <w:r>
+        <w:t>17,GS</w:t>
+      </w:r>
+      <w:proofErr w:type="gramEnd"/>
+      <w:r>
+        <w:t>1.8-29)</w:t>
       </w:r>
     </w:p>
     <w:p>
@@ -29767,12 +30514,28 @@
       </w:r>
       <w:r>
         <w:tab/>
-        <w:t>1.8.21.1(51)-  ye | baqrq.hiSha#H |</w:t>
-      </w:r>
-    </w:p>
-    <w:p>
-      <w:r>
-        <w:t xml:space="preserve">ye baqrq.hiSho# baqrq.hiShoq ye ye baqrq.hiSha#H | </w:t>
+        <w:t xml:space="preserve">1.8.21.1(51)-  ye | </w:t>
+      </w:r>
+      <w:proofErr w:type="gramStart"/>
+      <w:r>
+        <w:t>baqrq.hiSha</w:t>
+      </w:r>
+      <w:proofErr w:type="gramEnd"/>
+      <w:r>
+        <w:t>#H |</w:t>
+      </w:r>
+    </w:p>
+    <w:p>
+      <w:r>
+        <w:t xml:space="preserve">ye </w:t>
+      </w:r>
+      <w:proofErr w:type="gramStart"/>
+      <w:r>
+        <w:t>baqrq.hiSho</w:t>
+      </w:r>
+      <w:proofErr w:type="gramEnd"/>
+      <w:r>
+        <w:t xml:space="preserve"># baqrq.hiShoq ye ye baqrq.hiSha#H | </w:t>
       </w:r>
     </w:p>
     <w:p>
@@ -29781,12 +30544,25 @@
       </w:r>
       <w:r>
         <w:tab/>
-        <w:t>1.8.21.1(52)-  baqrq.hiSha#H | namo#vRuktim |</w:t>
-      </w:r>
-    </w:p>
-    <w:p>
-      <w:r>
-        <w:t xml:space="preserve">baqrq.hiShoq namo#vRuktiqnnamo#vRuktim baqrq.hiSho# baqrq.hiShoq namo#vRuktim | </w:t>
+        <w:t xml:space="preserve">1.8.21.1(52)-  </w:t>
+      </w:r>
+      <w:proofErr w:type="gramStart"/>
+      <w:r>
+        <w:t>baqrq.hiSha</w:t>
+      </w:r>
+      <w:proofErr w:type="gramEnd"/>
+      <w:r>
+        <w:t>#H | namo#vRuktim |</w:t>
+      </w:r>
+    </w:p>
+    <w:p>
+      <w:proofErr w:type="gramStart"/>
+      <w:r>
+        <w:t>baqrq.hiShoq</w:t>
+      </w:r>
+      <w:proofErr w:type="gramEnd"/>
+      <w:r>
+        <w:t xml:space="preserve"> namo#vRuktiqnnamo#vRuktim baqrq.hiSho# baqrq.hiShoq namo#vRuktim | </w:t>
       </w:r>
     </w:p>
     <w:p>
@@ -31608,12 +32384,28 @@
       </w:r>
       <w:r>
         <w:tab/>
-        <w:t>1.8.22.2(42)-  aqryaH | ar.hA$t | (GS1.8-33)</w:t>
-      </w:r>
-    </w:p>
-    <w:p>
-      <w:r>
-        <w:t xml:space="preserve">aqryo ar.hAqdar.hA#daqryo$ &amp;ryo ar.hA$t | </w:t>
+        <w:t xml:space="preserve">1.8.22.2(42)-  aqryaH | </w:t>
+      </w:r>
+      <w:proofErr w:type="gramStart"/>
+      <w:r>
+        <w:t>ar.hA</w:t>
+      </w:r>
+      <w:proofErr w:type="gramEnd"/>
+      <w:r>
+        <w:t>$t | (GS1.8-33)</w:t>
+      </w:r>
+    </w:p>
+    <w:p>
+      <w:r>
+        <w:t xml:space="preserve">aqryo </w:t>
+      </w:r>
+      <w:proofErr w:type="gramStart"/>
+      <w:r>
+        <w:t>ar.hAqdar.hA</w:t>
+      </w:r>
+      <w:proofErr w:type="gramEnd"/>
+      <w:r>
+        <w:t xml:space="preserve">#daqryo$ &amp;ryo ar.hA$t | </w:t>
       </w:r>
     </w:p>
     <w:p>
@@ -31622,12 +32414,25 @@
       </w:r>
       <w:r>
         <w:tab/>
-        <w:t>1.8.22.2(43)-  ar.hA$t | dyuqmat | (GS1.8-33)</w:t>
-      </w:r>
-    </w:p>
-    <w:p>
-      <w:r>
-        <w:t xml:space="preserve">ar.hA$d dyuqmad dyuqmadar.hAqdar.hA$d dyuqmat | </w:t>
+        <w:t xml:space="preserve">1.8.22.2(43)-  </w:t>
+      </w:r>
+      <w:proofErr w:type="gramStart"/>
+      <w:r>
+        <w:t>ar.hA</w:t>
+      </w:r>
+      <w:proofErr w:type="gramEnd"/>
+      <w:r>
+        <w:t>$t | dyuqmat | (GS1.8-33)</w:t>
+      </w:r>
+    </w:p>
+    <w:p>
+      <w:proofErr w:type="gramStart"/>
+      <w:r>
+        <w:t>ar.hA</w:t>
+      </w:r>
+      <w:proofErr w:type="gramEnd"/>
+      <w:r>
+        <w:t xml:space="preserve">$d dyuqmad dyuqmadar.hAqdar.hA$d dyuqmat | </w:t>
       </w:r>
     </w:p>
     <w:p>
@@ -33532,12 +34337,28 @@
       </w:r>
       <w:r>
         <w:tab/>
-        <w:t>1.8.22.5(17)-  bAqdheqthAqm | nir.Ru#tim |</w:t>
-      </w:r>
-    </w:p>
-    <w:p>
-      <w:r>
-        <w:t xml:space="preserve">bAqdheqthAqnnir.Ru#tiqnnir.Ru#tim bAdhethAm bAdhethAqnnir.Ru#tim | </w:t>
+        <w:t xml:space="preserve">1.8.22.5(17)-  bAqdheqthAqm | </w:t>
+      </w:r>
+      <w:proofErr w:type="gramStart"/>
+      <w:r>
+        <w:t>nir.Ru</w:t>
+      </w:r>
+      <w:proofErr w:type="gramEnd"/>
+      <w:r>
+        <w:t>#tim |</w:t>
+      </w:r>
+    </w:p>
+    <w:p>
+      <w:r>
+        <w:t>bAqdheqthAqnnir.Ru#</w:t>
+      </w:r>
+      <w:proofErr w:type="gramStart"/>
+      <w:r>
+        <w:t>tiqnnir.Ru</w:t>
+      </w:r>
+      <w:proofErr w:type="gramEnd"/>
+      <w:r>
+        <w:t xml:space="preserve">#tim bAdhethAm bAdhethAqnnir.Ru#tim | </w:t>
       </w:r>
     </w:p>
     <w:p>
@@ -33546,12 +34367,25 @@
       </w:r>
       <w:r>
         <w:tab/>
-        <w:t>1.8.22.5(18)-  nir.Ru#tim | paqrAqcaiH |</w:t>
-      </w:r>
-    </w:p>
-    <w:p>
-      <w:r>
-        <w:t xml:space="preserve">nir.Ru#tim parAqcaiH pa#rAqcair nir.Ru#tiqnnir.Ru#tim parAqcaiH | </w:t>
+        <w:t xml:space="preserve">1.8.22.5(18)-  </w:t>
+      </w:r>
+      <w:proofErr w:type="gramStart"/>
+      <w:r>
+        <w:t>nir.Ru</w:t>
+      </w:r>
+      <w:proofErr w:type="gramEnd"/>
+      <w:r>
+        <w:t>#tim | paqrAqcaiH |</w:t>
+      </w:r>
+    </w:p>
+    <w:p>
+      <w:proofErr w:type="gramStart"/>
+      <w:r>
+        <w:t>nir.Ru</w:t>
+      </w:r>
+      <w:proofErr w:type="gramEnd"/>
+      <w:r>
+        <w:t xml:space="preserve">#tim parAqcaiH pa#rAqcair nir.Ru#tiqnnir.Ru#tim parAqcaiH | </w:t>
       </w:r>
     </w:p>
     <w:p>
@@ -33560,12 +34394,25 @@
       </w:r>
       <w:r>
         <w:tab/>
-        <w:t>1.8.22.5(18)-  nir.Ru#tim |</w:t>
-      </w:r>
-    </w:p>
-    <w:p>
-      <w:r>
-        <w:t xml:space="preserve">nir.Ru#tiqmitiq niH - Ruqtiqm | </w:t>
+        <w:t xml:space="preserve">1.8.22.5(18)-  </w:t>
+      </w:r>
+      <w:proofErr w:type="gramStart"/>
+      <w:r>
+        <w:t>nir.Ru</w:t>
+      </w:r>
+      <w:proofErr w:type="gramEnd"/>
+      <w:r>
+        <w:t>#tim |</w:t>
+      </w:r>
+    </w:p>
+    <w:p>
+      <w:proofErr w:type="gramStart"/>
+      <w:r>
+        <w:t>nir.Ru</w:t>
+      </w:r>
+      <w:proofErr w:type="gramEnd"/>
+      <w:r>
+        <w:t xml:space="preserve">#tiqmitiq niH - Ruqtiqm | </w:t>
       </w:r>
     </w:p>
     <w:p>
@@ -34431,9 +35278,11 @@
       </w:r>
     </w:p>
     <w:p>
+      <w:proofErr w:type="gramStart"/>
       <w:r>
         <w:t>1.8.1.1 :</w:t>
       </w:r>
+      <w:proofErr w:type="gramEnd"/>
       <w:r>
         <w:tab/>
         <w:t xml:space="preserve"> 11 </w:t>
@@ -34468,9 +35317,11 @@
       </w:r>
     </w:p>
     <w:p>
+      <w:proofErr w:type="gramStart"/>
       <w:r>
         <w:t>1.8.1.2 :</w:t>
       </w:r>
+      <w:proofErr w:type="gramEnd"/>
       <w:r>
         <w:tab/>
         <w:t xml:space="preserve"> 7 </w:t>
@@ -34505,9 +35356,11 @@
       </w:r>
     </w:p>
     <w:p>
+      <w:proofErr w:type="gramStart"/>
       <w:r>
         <w:t>1.8.2.1 :</w:t>
       </w:r>
+      <w:proofErr w:type="gramEnd"/>
       <w:r>
         <w:tab/>
         <w:t xml:space="preserve"> 6 </w:t>
@@ -34542,9 +35395,11 @@
       </w:r>
     </w:p>
     <w:p>
+      <w:proofErr w:type="gramStart"/>
       <w:r>
         <w:t>1.8.3.1 :</w:t>
       </w:r>
+      <w:proofErr w:type="gramEnd"/>
       <w:r>
         <w:tab/>
         <w:t xml:space="preserve"> 11 </w:t>
@@ -34579,9 +35434,11 @@
       </w:r>
     </w:p>
     <w:p>
+      <w:proofErr w:type="gramStart"/>
       <w:r>
         <w:t>1.8.4.1 :</w:t>
       </w:r>
+      <w:proofErr w:type="gramEnd"/>
       <w:r>
         <w:tab/>
         <w:t xml:space="preserve"> 10 </w:t>
@@ -34616,9 +35473,11 @@
       </w:r>
     </w:p>
     <w:p>
+      <w:proofErr w:type="gramStart"/>
       <w:r>
         <w:t>1.8.4.2 :</w:t>
       </w:r>
+      <w:proofErr w:type="gramEnd"/>
       <w:r>
         <w:tab/>
         <w:t xml:space="preserve"> 10 </w:t>
@@ -34653,9 +35512,11 @@
       </w:r>
     </w:p>
     <w:p>
+      <w:proofErr w:type="gramStart"/>
       <w:r>
         <w:t>1.8.5.1 :</w:t>
       </w:r>
+      <w:proofErr w:type="gramEnd"/>
       <w:r>
         <w:tab/>
         <w:t xml:space="preserve"> 12 </w:t>
@@ -34690,10 +35551,12 @@
       </w:r>
     </w:p>
     <w:p>
+      <w:proofErr w:type="gramStart"/>
       <w:r>
         <w:lastRenderedPageBreak/>
         <w:t>1.8.5.2 :</w:t>
       </w:r>
+      <w:proofErr w:type="gramEnd"/>
       <w:r>
         <w:tab/>
         <w:t xml:space="preserve"> 5 </w:t>
@@ -34728,9 +35591,11 @@
       </w:r>
     </w:p>
     <w:p>
+      <w:proofErr w:type="gramStart"/>
       <w:r>
         <w:t>1.8.5.3 :</w:t>
       </w:r>
+      <w:proofErr w:type="gramEnd"/>
       <w:r>
         <w:tab/>
         <w:t xml:space="preserve"> 2 </w:t>
@@ -34765,9 +35630,11 @@
       </w:r>
     </w:p>
     <w:p>
+      <w:proofErr w:type="gramStart"/>
       <w:r>
         <w:t>1.8.6.1 :</w:t>
       </w:r>
+      <w:proofErr w:type="gramEnd"/>
       <w:r>
         <w:tab/>
         <w:t xml:space="preserve"> 5 </w:t>
@@ -34802,9 +35669,11 @@
       </w:r>
     </w:p>
     <w:p>
+      <w:proofErr w:type="gramStart"/>
       <w:r>
         <w:t>1.8.6.2 :</w:t>
       </w:r>
+      <w:proofErr w:type="gramEnd"/>
       <w:r>
         <w:tab/>
         <w:t xml:space="preserve"> 11 </w:t>
@@ -34839,9 +35708,11 @@
       </w:r>
     </w:p>
     <w:p>
+      <w:proofErr w:type="gramStart"/>
       <w:r>
         <w:t>1.8.7.1 :</w:t>
       </w:r>
+      <w:proofErr w:type="gramEnd"/>
       <w:r>
         <w:tab/>
         <w:t xml:space="preserve"> 19 </w:t>
@@ -34876,9 +35747,11 @@
       </w:r>
     </w:p>
     <w:p>
+      <w:proofErr w:type="gramStart"/>
       <w:r>
         <w:t>1.8.7.2 :</w:t>
       </w:r>
+      <w:proofErr w:type="gramEnd"/>
       <w:r>
         <w:tab/>
         <w:t xml:space="preserve"> 7 </w:t>
@@ -34913,9 +35786,11 @@
       </w:r>
     </w:p>
     <w:p>
+      <w:proofErr w:type="gramStart"/>
       <w:r>
         <w:t>1.8.8.1 :</w:t>
       </w:r>
+      <w:proofErr w:type="gramEnd"/>
       <w:r>
         <w:tab/>
         <w:t xml:space="preserve"> 15 </w:t>
@@ -34950,9 +35825,11 @@
       </w:r>
     </w:p>
     <w:p>
+      <w:proofErr w:type="gramStart"/>
       <w:r>
         <w:t>1.8.9.1 :</w:t>
       </w:r>
+      <w:proofErr w:type="gramEnd"/>
       <w:r>
         <w:tab/>
         <w:t xml:space="preserve"> 12 </w:t>
@@ -34987,9 +35864,11 @@
       </w:r>
     </w:p>
     <w:p>
+      <w:proofErr w:type="gramStart"/>
       <w:r>
         <w:t>1.8.9.2 :</w:t>
       </w:r>
+      <w:proofErr w:type="gramEnd"/>
       <w:r>
         <w:tab/>
         <w:t xml:space="preserve"> 15 </w:t>
@@ -35024,9 +35903,11 @@
       </w:r>
     </w:p>
     <w:p>
+      <w:proofErr w:type="gramStart"/>
       <w:r>
         <w:t>1.8.9.3 :</w:t>
       </w:r>
+      <w:proofErr w:type="gramEnd"/>
       <w:r>
         <w:tab/>
         <w:t xml:space="preserve"> 6 </w:t>
@@ -35061,9 +35942,11 @@
       </w:r>
     </w:p>
     <w:p>
+      <w:proofErr w:type="gramStart"/>
       <w:r>
         <w:t>1.8.10.1 :</w:t>
       </w:r>
+      <w:proofErr w:type="gramEnd"/>
       <w:r>
         <w:tab/>
         <w:t xml:space="preserve"> 11 </w:t>
@@ -35098,9 +35981,11 @@
       </w:r>
     </w:p>
     <w:p>
+      <w:proofErr w:type="gramStart"/>
       <w:r>
         <w:t>1.8.10.2 :</w:t>
       </w:r>
+      <w:proofErr w:type="gramEnd"/>
       <w:r>
         <w:tab/>
         <w:t xml:space="preserve"> 5 </w:t>
@@ -35135,9 +36020,11 @@
       </w:r>
     </w:p>
     <w:p>
+      <w:proofErr w:type="gramStart"/>
       <w:r>
         <w:t>1.8.11.1 :</w:t>
       </w:r>
+      <w:proofErr w:type="gramEnd"/>
       <w:r>
         <w:tab/>
         <w:t xml:space="preserve"> 13 </w:t>
@@ -35172,9 +36059,11 @@
       </w:r>
     </w:p>
     <w:p>
+      <w:proofErr w:type="gramStart"/>
       <w:r>
         <w:t>1.8.12.1 :</w:t>
       </w:r>
+      <w:proofErr w:type="gramEnd"/>
       <w:r>
         <w:tab/>
         <w:t xml:space="preserve"> 9 </w:t>
@@ -35209,9 +36098,11 @@
       </w:r>
     </w:p>
     <w:p>
+      <w:proofErr w:type="gramStart"/>
       <w:r>
         <w:t>1.8.12.2 :</w:t>
       </w:r>
+      <w:proofErr w:type="gramEnd"/>
       <w:r>
         <w:tab/>
         <w:t xml:space="preserve"> 9 </w:t>
@@ -35246,9 +36137,11 @@
       </w:r>
     </w:p>
     <w:p>
+      <w:proofErr w:type="gramStart"/>
       <w:r>
         <w:t>1.8.12.3 :</w:t>
       </w:r>
+      <w:proofErr w:type="gramEnd"/>
       <w:r>
         <w:tab/>
         <w:t xml:space="preserve"> 7 </w:t>
@@ -35283,9 +36176,11 @@
       </w:r>
     </w:p>
     <w:p>
+      <w:proofErr w:type="gramStart"/>
       <w:r>
         <w:t>1.8.13.1 :</w:t>
       </w:r>
+      <w:proofErr w:type="gramEnd"/>
       <w:r>
         <w:tab/>
         <w:t xml:space="preserve"> 7 </w:t>
@@ -35320,9 +36215,11 @@
       </w:r>
     </w:p>
     <w:p>
+      <w:proofErr w:type="gramStart"/>
       <w:r>
         <w:t>1.8.13.2 :</w:t>
       </w:r>
+      <w:proofErr w:type="gramEnd"/>
       <w:r>
         <w:tab/>
         <w:t xml:space="preserve"> 10 </w:t>
@@ -35357,9 +36254,11 @@
       </w:r>
     </w:p>
     <w:p>
+      <w:proofErr w:type="gramStart"/>
       <w:r>
         <w:t>1.8.13.3 :</w:t>
       </w:r>
+      <w:proofErr w:type="gramEnd"/>
       <w:r>
         <w:tab/>
         <w:t xml:space="preserve"> 5 </w:t>
@@ -35394,9 +36293,11 @@
       </w:r>
     </w:p>
     <w:p>
+      <w:proofErr w:type="gramStart"/>
       <w:r>
         <w:t>1.8.14.1 :</w:t>
       </w:r>
+      <w:proofErr w:type="gramEnd"/>
       <w:r>
         <w:tab/>
         <w:t xml:space="preserve"> 4 </w:t>
@@ -35431,9 +36332,11 @@
       </w:r>
     </w:p>
     <w:p>
+      <w:proofErr w:type="gramStart"/>
       <w:r>
         <w:t>1.8.14.2 :</w:t>
       </w:r>
+      <w:proofErr w:type="gramEnd"/>
       <w:r>
         <w:tab/>
         <w:t xml:space="preserve"> 8 </w:t>
@@ -35468,9 +36371,11 @@
       </w:r>
     </w:p>
     <w:p>
+      <w:proofErr w:type="gramStart"/>
       <w:r>
         <w:t>1.8.15.1 :</w:t>
       </w:r>
+      <w:proofErr w:type="gramEnd"/>
       <w:r>
         <w:tab/>
         <w:t xml:space="preserve"> 6 </w:t>
@@ -35505,9 +36410,11 @@
       </w:r>
     </w:p>
     <w:p>
+      <w:proofErr w:type="gramStart"/>
       <w:r>
         <w:t>1.8.15.2 :</w:t>
       </w:r>
+      <w:proofErr w:type="gramEnd"/>
       <w:r>
         <w:tab/>
         <w:t xml:space="preserve"> 13 </w:t>
@@ -35542,9 +36449,11 @@
       </w:r>
     </w:p>
     <w:p>
+      <w:proofErr w:type="gramStart"/>
       <w:r>
         <w:t>1.8.16.1 :</w:t>
       </w:r>
+      <w:proofErr w:type="gramEnd"/>
       <w:r>
         <w:tab/>
         <w:t xml:space="preserve"> 6 </w:t>
@@ -35579,9 +36488,11 @@
       </w:r>
     </w:p>
     <w:p>
+      <w:proofErr w:type="gramStart"/>
       <w:r>
         <w:t>1.8.16.2 :</w:t>
       </w:r>
+      <w:proofErr w:type="gramEnd"/>
       <w:r>
         <w:tab/>
         <w:t xml:space="preserve"> 7 </w:t>
@@ -35616,9 +36527,11 @@
       </w:r>
     </w:p>
     <w:p>
+      <w:proofErr w:type="gramStart"/>
       <w:r>
         <w:t>1.8.17.1 :</w:t>
       </w:r>
+      <w:proofErr w:type="gramEnd"/>
       <w:r>
         <w:tab/>
         <w:t xml:space="preserve"> 9 </w:t>
@@ -35653,9 +36566,11 @@
       </w:r>
     </w:p>
     <w:p>
+      <w:proofErr w:type="gramStart"/>
       <w:r>
         <w:t>1.8.18.1 :</w:t>
       </w:r>
+      <w:proofErr w:type="gramEnd"/>
       <w:r>
         <w:tab/>
         <w:t xml:space="preserve"> 12 </w:t>
@@ -35690,9 +36605,11 @@
       </w:r>
     </w:p>
     <w:p>
+      <w:proofErr w:type="gramStart"/>
       <w:r>
         <w:t>1.8.19.1 :</w:t>
       </w:r>
+      <w:proofErr w:type="gramEnd"/>
       <w:r>
         <w:tab/>
         <w:t xml:space="preserve"> 12 </w:t>
@@ -35727,9 +36644,11 @@
       </w:r>
     </w:p>
     <w:p>
+      <w:proofErr w:type="gramStart"/>
       <w:r>
         <w:t>1.8.20.1 :</w:t>
       </w:r>
+      <w:proofErr w:type="gramEnd"/>
       <w:r>
         <w:tab/>
         <w:t xml:space="preserve"> 8 </w:t>
@@ -35764,9 +36683,11 @@
       </w:r>
     </w:p>
     <w:p>
+      <w:proofErr w:type="gramStart"/>
       <w:r>
         <w:t>1.8.21.1 :</w:t>
       </w:r>
+      <w:proofErr w:type="gramEnd"/>
       <w:r>
         <w:tab/>
         <w:t xml:space="preserve"> 13 </w:t>
@@ -35801,9 +36722,11 @@
       </w:r>
     </w:p>
     <w:p>
+      <w:proofErr w:type="gramStart"/>
       <w:r>
         <w:t>1.8.22.1 :</w:t>
       </w:r>
+      <w:proofErr w:type="gramEnd"/>
       <w:r>
         <w:tab/>
         <w:t xml:space="preserve"> 5 </w:t>
@@ -35838,9 +36761,11 @@
       </w:r>
     </w:p>
     <w:p>
+      <w:proofErr w:type="gramStart"/>
       <w:r>
         <w:t>1.8.22.2 :</w:t>
       </w:r>
+      <w:proofErr w:type="gramEnd"/>
       <w:r>
         <w:tab/>
         <w:t xml:space="preserve"> 8 </w:t>
@@ -35875,9 +36800,11 @@
       </w:r>
     </w:p>
     <w:p>
+      <w:proofErr w:type="gramStart"/>
       <w:r>
         <w:t>1.8.22.3 :</w:t>
       </w:r>
+      <w:proofErr w:type="gramEnd"/>
       <w:r>
         <w:tab/>
         <w:t xml:space="preserve"> 6 </w:t>
@@ -35912,9 +36839,11 @@
       </w:r>
     </w:p>
     <w:p>
+      <w:proofErr w:type="gramStart"/>
       <w:r>
         <w:t>1.8.22.4 :</w:t>
       </w:r>
+      <w:proofErr w:type="gramEnd"/>
       <w:r>
         <w:tab/>
         <w:t xml:space="preserve"> 4 </w:t>
@@ -35949,9 +36878,11 @@
       </w:r>
     </w:p>
     <w:p>
+      <w:proofErr w:type="gramStart"/>
       <w:r>
         <w:t>1.8.22.5 :</w:t>
       </w:r>
+      <w:proofErr w:type="gramEnd"/>
       <w:r>
         <w:tab/>
         <w:t xml:space="preserve"> 6 </w:t>
@@ -35986,9 +36917,11 @@
       </w:r>
     </w:p>
     <w:p>
+      <w:proofErr w:type="gramStart"/>
       <w:r>
         <w:t>42 :</w:t>
       </w:r>
+      <w:proofErr w:type="gramEnd"/>
       <w:r>
         <w:tab/>
       </w:r>
@@ -36036,7 +36969,7 @@
 </file>
 
 <file path=word/styles.xml><?xml version="1.0" encoding="utf-8"?>
-<w:styles xmlns:mc="http://schemas.openxmlformats.org/markup-compatibility/2006" xmlns:r="http://schemas.openxmlformats.org/officeDocument/2006/relationships" xmlns:w="http://schemas.openxmlformats.org/wordprocessingml/2006/main" xmlns:w14="http://schemas.microsoft.com/office/word/2010/wordml" xmlns:w15="http://schemas.microsoft.com/office/word/2012/wordml" xmlns:w16cex="http://schemas.microsoft.com/office/word/2018/wordml/cex" xmlns:w16cid="http://schemas.microsoft.com/office/word/2016/wordml/cid" xmlns:w16="http://schemas.microsoft.com/office/word/2018/wordml" xmlns:w16sdtdh="http://schemas.microsoft.com/office/word/2020/wordml/sdtdatahash" xmlns:w16se="http://schemas.microsoft.com/office/word/2015/wordml/symex" mc:Ignorable="w14 w15 w16se w16cid w16 w16cex w16sdtdh">
+<w:styles xmlns:mc="http://schemas.openxmlformats.org/markup-compatibility/2006" xmlns:r="http://schemas.openxmlformats.org/officeDocument/2006/relationships" xmlns:w="http://schemas.openxmlformats.org/wordprocessingml/2006/main" xmlns:w14="http://schemas.microsoft.com/office/word/2010/wordml" xmlns:w15="http://schemas.microsoft.com/office/word/2012/wordml" xmlns:w16se="http://schemas.microsoft.com/office/word/2015/wordml/symex" mc:Ignorable="w14 w15 w16se">
   <w:docDefaults>
     <w:rPrDefault>
       <w:rPr>
@@ -36052,7 +36985,7 @@
       </w:pPr>
     </w:pPrDefault>
   </w:docDefaults>
-  <w:latentStyles w:defLockedState="0" w:defUIPriority="99" w:defSemiHidden="0" w:defUnhideWhenUsed="0" w:defQFormat="0" w:count="376">
+  <w:latentStyles w:defLockedState="0" w:defUIPriority="99" w:defSemiHidden="0" w:defUnhideWhenUsed="0" w:defQFormat="0" w:count="371">
     <w:lsdException w:name="Normal" w:uiPriority="0" w:qFormat="1"/>
     <w:lsdException w:name="heading 1" w:uiPriority="9" w:qFormat="1"/>
     <w:lsdException w:name="heading 2" w:semiHidden="1" w:uiPriority="9" w:unhideWhenUsed="1" w:qFormat="1"/>
@@ -36424,11 +37357,6 @@
     <w:lsdException w:name="List Table 5 Dark Accent 6" w:uiPriority="50"/>
     <w:lsdException w:name="List Table 6 Colorful Accent 6" w:uiPriority="51"/>
     <w:lsdException w:name="List Table 7 Colorful Accent 6" w:uiPriority="52"/>
-    <w:lsdException w:name="Mention" w:semiHidden="1" w:unhideWhenUsed="1"/>
-    <w:lsdException w:name="Smart Hyperlink" w:semiHidden="1" w:unhideWhenUsed="1"/>
-    <w:lsdException w:name="Hashtag" w:semiHidden="1" w:unhideWhenUsed="1"/>
-    <w:lsdException w:name="Unresolved Mention" w:semiHidden="1" w:unhideWhenUsed="1"/>
-    <w:lsdException w:name="Smart Link" w:semiHidden="1" w:unhideWhenUsed="1"/>
   </w:latentStyles>
   <w:style w:type="paragraph" w:default="1" w:styleId="Normal">
     <w:name w:val="Normal"/>

</xml_diff>